<commit_message>
Added transition text and transition music to Nirvana.
</commit_message>
<xml_diff>
--- a/Transcendance Script.docx
+++ b/Transcendance Script.docx
@@ -426,7 +426,7 @@
         <w:rPr>
           <w:b/>
         </w:rPr>
-        <w:t xml:space="preserve">Nirvana – </w:t>
+        <w:t xml:space="preserve">Reincarnation – </w:t>
       </w:r>
       <w:r>
         <w:t xml:space="preserve">This paradise is what most </w:t>
@@ -437,13 +437,39 @@
       </w:r>
       <w:proofErr w:type="gramEnd"/>
       <w:r>
-        <w:t xml:space="preserve"> to believe the afterlife holds.  However, can we really say we know what death has in store?  W</w:t>
-      </w:r>
-      <w:r>
-        <w:t xml:space="preserve">hat if </w:t>
-      </w:r>
-      <w:r>
-        <w:t>the afterlife was a sort of</w:t>
+        <w:t xml:space="preserve"> to believe the afterlife holds.  However, can we really say we know what death has in store?  </w:t>
+      </w:r>
+      <w:r>
+        <w:t xml:space="preserve">Perhaps there isn’t even an afterlife.  What if after death, our souls were reincarnated?  Maybe our world is full of souls thousands of years old; the same people in different </w:t>
+      </w:r>
+      <w:proofErr w:type="gramStart"/>
+      <w:r>
+        <w:t>bodies,</w:t>
+      </w:r>
+      <w:proofErr w:type="gramEnd"/>
+      <w:r>
+        <w:t xml:space="preserve"> like the same melody played on different instruments.</w:t>
+      </w:r>
+    </w:p>
+    <w:p>
+      <w:pPr>
+        <w:pStyle w:val="ListParagraph"/>
+        <w:numPr>
+          <w:ilvl w:val="0"/>
+          <w:numId w:val="1"/>
+        </w:numPr>
+      </w:pPr>
+      <w:r>
+        <w:rPr>
+          <w:b/>
+        </w:rPr>
+        <w:t>Nirvana –</w:t>
+      </w:r>
+      <w:r>
+        <w:t>Perhaps, the afterlife is</w:t>
+      </w:r>
+      <w:r>
+        <w:t xml:space="preserve"> a sort of</w:t>
       </w:r>
       <w:r>
         <w:t xml:space="preserve"> Nirvana?  What if we become one with the world, melding into a network of omniscient minds, able to manipulate the mysterious force we refer to as fate?  Perhaps our world has always been shaped by these greater forces, turning the world to meet their vision, in order to achieve some mysterious goal.</w:t>
@@ -461,154 +487,74 @@
         <w:rPr>
           <w:b/>
         </w:rPr>
-        <w:t xml:space="preserve">Reincarnation – </w:t>
-      </w:r>
-      <w:r>
-        <w:t xml:space="preserve">Perhaps there isn’t even an afterlife.  </w:t>
-      </w:r>
-      <w:r>
-        <w:t>What if after death, our souls were rei</w:t>
-      </w:r>
-      <w:r>
-        <w:t>ncarnated?  Maybe our world i</w:t>
-      </w:r>
-      <w:r>
-        <w:t xml:space="preserve">s full of souls thousands of years old; the same people in different </w:t>
-      </w:r>
-      <w:proofErr w:type="gramStart"/>
-      <w:r>
-        <w:t>b</w:t>
-      </w:r>
-      <w:r>
-        <w:t>odies,</w:t>
-      </w:r>
-      <w:proofErr w:type="gramEnd"/>
-      <w:r>
-        <w:t xml:space="preserve"> like the same melody </w:t>
-      </w:r>
-      <w:r>
-        <w:t>played on different</w:t>
-      </w:r>
-      <w:r>
-        <w:t xml:space="preserve"> instruments.</w:t>
-      </w:r>
-    </w:p>
-    <w:p>
-      <w:pPr>
-        <w:pStyle w:val="ListParagraph"/>
-        <w:numPr>
-          <w:ilvl w:val="0"/>
-          <w:numId w:val="1"/>
-        </w:numPr>
-      </w:pPr>
-      <w:r>
-        <w:rPr>
-          <w:b/>
-        </w:rPr>
         <w:lastRenderedPageBreak/>
-        <w:t xml:space="preserve">Ghost – </w:t>
-      </w:r>
-      <w:r>
-        <w:t>What if</w:t>
-      </w:r>
-      <w:r>
-        <w:t>, instead of gaining a new body,</w:t>
-      </w:r>
-      <w:r>
-        <w:t xml:space="preserve"> we became spirits</w:t>
-      </w:r>
-      <w:r>
-        <w:t xml:space="preserve">.  What if </w:t>
-      </w:r>
-      <w:r>
-        <w:t xml:space="preserve">we become </w:t>
-      </w:r>
-      <w:r>
-        <w:t xml:space="preserve">detached from our broken bodies, but </w:t>
-      </w:r>
-      <w:r>
-        <w:t>are still able to wonder this world?</w:t>
-      </w:r>
-      <w:r>
-        <w:t xml:space="preserve">  Maybe we find that ghosts have been among us our whole lives, hidden between the objects we’re able to perceive.  Would we be reunited with our loved ones, when we are plucked from our previous existence </w:t>
-      </w:r>
-      <w:r>
-        <w:t xml:space="preserve">and </w:t>
-      </w:r>
-      <w:r>
-        <w:t>thrust beyond the ethereal veil?  One can only hope that those we’ve lost still walk among us today.</w:t>
-      </w:r>
-    </w:p>
-    <w:p>
-      <w:pPr>
-        <w:pStyle w:val="ListParagraph"/>
-        <w:numPr>
-          <w:ilvl w:val="0"/>
-          <w:numId w:val="1"/>
-        </w:numPr>
-      </w:pPr>
-      <w:r>
-        <w:rPr>
-          <w:b/>
-        </w:rPr>
         <w:t xml:space="preserve">Purgatory – </w:t>
       </w:r>
       <w:r>
-        <w:t>However, it’s possible that the next life isn’t as nice as we’d like to imagine it.  What if that life is purgatory?  What if we pay for our wrong-doings in life, able to see the road to that perfect paradise again and again, but always unable to make that journey.  To break free would require a procedural shift, and force us to look at life in a new way.</w:t>
-      </w:r>
-    </w:p>
-    <w:p>
-      <w:pPr>
-        <w:pStyle w:val="ListParagraph"/>
-        <w:numPr>
-          <w:ilvl w:val="0"/>
-          <w:numId w:val="1"/>
-        </w:numPr>
-      </w:pPr>
-      <w:r>
-        <w:rPr>
-          <w:b/>
-        </w:rPr>
-        <w:t xml:space="preserve">Nothing – </w:t>
-      </w:r>
-      <w:r>
-        <w:t xml:space="preserve">Perhaps these discussions of a soul that lives on are misguided.  </w:t>
-      </w:r>
-      <w:r>
-        <w:t xml:space="preserve">Perhaps as we </w:t>
-      </w:r>
-      <w:r>
-        <w:t>see the world disappear around us, we are greeted by the</w:t>
-      </w:r>
-      <w:r>
-        <w:t xml:space="preserve"> same nothingness that existed</w:t>
-      </w:r>
-      <w:r>
-        <w:t xml:space="preserve"> before our birth.</w:t>
-      </w:r>
-    </w:p>
-    <w:p>
-      <w:pPr>
-        <w:pStyle w:val="ListParagraph"/>
-        <w:numPr>
-          <w:ilvl w:val="0"/>
-          <w:numId w:val="1"/>
-        </w:numPr>
-      </w:pPr>
-      <w:r>
-        <w:rPr>
-          <w:b/>
-        </w:rPr>
-        <w:t xml:space="preserve">Torment – </w:t>
-      </w:r>
-      <w:r>
-        <w:t xml:space="preserve">Is there a fate worse than ceasing to exist?  Is there an afterlife that is agony, not for the wicked, but for all who find themselves in this terrible underworld?  </w:t>
-      </w:r>
-      <w:r>
-        <w:t>What would the ultimate torment be?  Would it truly be torment, or would it be a constant reminder of a life we can never hope to achieve, constantly giving us glimpses of that which we most desire, only to reveal it was a mere illusion?</w:t>
+        <w:t>I</w:t>
+      </w:r>
+      <w:r>
+        <w:t>t’s possible</w:t>
+      </w:r>
+      <w:r>
+        <w:t>, though,</w:t>
       </w:r>
       <w:bookmarkStart w:id="0" w:name="_GoBack"/>
       <w:bookmarkEnd w:id="0"/>
+      <w:r>
+        <w:t xml:space="preserve"> that the next life isn’t as nice as we’d like to imagine it.  What if that life is purgatory?  What if we pay for our wrong-doings in life, able to see the road to that perfect paradise again and again, but always unable to make that journey.  To break free would require a procedural shift, and force us to look at life in a new way.</w:t>
+      </w:r>
+    </w:p>
+    <w:p>
+      <w:pPr>
+        <w:pStyle w:val="ListParagraph"/>
+        <w:numPr>
+          <w:ilvl w:val="0"/>
+          <w:numId w:val="1"/>
+        </w:numPr>
+      </w:pPr>
+      <w:r>
+        <w:rPr>
+          <w:b/>
+        </w:rPr>
+        <w:t xml:space="preserve">Nothing – </w:t>
+      </w:r>
+      <w:r>
+        <w:t xml:space="preserve">Perhaps these discussions of a soul that lives on are misguided.  </w:t>
+      </w:r>
+      <w:r>
+        <w:t xml:space="preserve">Perhaps as we </w:t>
+      </w:r>
+      <w:r>
+        <w:t>see the world disappear around us, we are greeted by the</w:t>
+      </w:r>
+      <w:r>
+        <w:t xml:space="preserve"> same nothingness that existed</w:t>
+      </w:r>
+      <w:r>
+        <w:t xml:space="preserve"> before our birth.</w:t>
+      </w:r>
+    </w:p>
+    <w:p>
+      <w:pPr>
+        <w:pStyle w:val="ListParagraph"/>
+        <w:numPr>
+          <w:ilvl w:val="0"/>
+          <w:numId w:val="1"/>
+        </w:numPr>
+      </w:pPr>
+      <w:r>
+        <w:rPr>
+          <w:b/>
+        </w:rPr>
+        <w:t xml:space="preserve">Torment – </w:t>
+      </w:r>
+      <w:r>
+        <w:t xml:space="preserve">Is there a fate worse than ceasing to exist?  Is there an afterlife that is agony, not for the wicked, but for all who find themselves in this terrible underworld?  </w:t>
+      </w:r>
+      <w:r>
+        <w:t>What would the ultimate torment be?  Would it truly be torment, or would it be a constant reminder of a life we can never hope to achieve, constantly giving us glimpses of that which we most desire, only to reveal it was a mere illusion?</w:t>
+      </w:r>
     </w:p>
     <w:p>
       <w:pPr>
@@ -836,52 +782,52 @@
         </w:numPr>
       </w:pPr>
       <w:r>
+        <w:t xml:space="preserve">*If the player chooses yes*: Then I shall take you under my wing, and teach you all there is to know.  The enormity of the other worlds in our universe is not something that can be explained in a mere </w:t>
+      </w:r>
+      <w:r>
+        <w:t>day.  Though</w:t>
+      </w:r>
+      <w:r>
+        <w:t xml:space="preserve"> after much study, </w:t>
+      </w:r>
+      <w:r>
+        <w:t xml:space="preserve">perhaps </w:t>
+      </w:r>
+      <w:r>
+        <w:t>you will finally comprehend what we are, and what we become</w:t>
+      </w:r>
+      <w:r>
+        <w:t xml:space="preserve"> after our bodies deteriorate.</w:t>
+      </w:r>
+      <w:r>
+        <w:t xml:space="preserve">  When you understand all</w:t>
+      </w:r>
+      <w:r>
+        <w:t>, and you</w:t>
+      </w:r>
+      <w:r>
+        <w:t>’ve</w:t>
+      </w:r>
+      <w:r>
+        <w:t xml:space="preserve"> finally </w:t>
+      </w:r>
+      <w:r>
+        <w:t>reached transcendence</w:t>
+      </w:r>
+      <w:r>
+        <w:t>, it will be up to you to decide whether or not you wish to deliver this message to the world.  Their fate is now in your hands.</w:t>
+      </w:r>
+    </w:p>
+    <w:p>
+      <w:pPr>
+        <w:pStyle w:val="ListParagraph"/>
+        <w:numPr>
+          <w:ilvl w:val="0"/>
+          <w:numId w:val="3"/>
+        </w:numPr>
+      </w:pPr>
+      <w:r>
         <w:lastRenderedPageBreak/>
-        <w:t xml:space="preserve">*If the player chooses yes*: Then I shall take you under my wing, and teach you all there is to know.  The enormity of the other worlds in our universe is not something that can be explained in a mere </w:t>
-      </w:r>
-      <w:r>
-        <w:t>day.  Though</w:t>
-      </w:r>
-      <w:r>
-        <w:t xml:space="preserve"> after much study, </w:t>
-      </w:r>
-      <w:r>
-        <w:t xml:space="preserve">perhaps </w:t>
-      </w:r>
-      <w:r>
-        <w:t>you will finally comprehend what we are, and what we become</w:t>
-      </w:r>
-      <w:r>
-        <w:t xml:space="preserve"> after our bodies deteriorate.</w:t>
-      </w:r>
-      <w:r>
-        <w:t xml:space="preserve">  When you understand all</w:t>
-      </w:r>
-      <w:r>
-        <w:t>, and you</w:t>
-      </w:r>
-      <w:r>
-        <w:t>’ve</w:t>
-      </w:r>
-      <w:r>
-        <w:t xml:space="preserve"> finally </w:t>
-      </w:r>
-      <w:r>
-        <w:t>reached transcendence</w:t>
-      </w:r>
-      <w:r>
-        <w:t>, it will be up to you to decide whether or not you wish to deliver this message to the world.  Their fate is now in your hands.</w:t>
-      </w:r>
-    </w:p>
-    <w:p>
-      <w:pPr>
-        <w:pStyle w:val="ListParagraph"/>
-        <w:numPr>
-          <w:ilvl w:val="0"/>
-          <w:numId w:val="3"/>
-        </w:numPr>
-      </w:pPr>
-      <w:r>
         <w:t xml:space="preserve">*If the player chooses no*: Very well.  I shall not </w:t>
       </w:r>
       <w:r>

</xml_diff>